<commit_message>
Updating Skill,Node, & Report
</commit_message>
<xml_diff>
--- a/Internship Project Report.docx
+++ b/Internship Project Report.docx
@@ -11404,6 +11404,7 @@
       <w:r>
         <w:rPr>
           <w:b/>
+          <w:noProof/>
           <w:sz w:val="20"/>
         </w:rPr>
         <w:drawing>
@@ -11672,6 +11673,7 @@
       </w:r>
       <w:r>
         <w:rPr>
+          <w:noProof/>
           <w:sz w:val="20"/>
         </w:rPr>
         <w:drawing>
@@ -11964,6 +11966,7 @@
       </w:r>
       <w:r>
         <w:rPr>
+          <w:noProof/>
           <w:sz w:val="20"/>
         </w:rPr>
         <w:drawing>
@@ -12156,6 +12159,7 @@
       </w:r>
       <w:r>
         <w:rPr>
+          <w:noProof/>
           <w:sz w:val="20"/>
         </w:rPr>
         <w:drawing>
@@ -12516,6 +12520,7 @@
       </w:r>
       <w:r>
         <w:rPr>
+          <w:noProof/>
           <w:sz w:val="20"/>
         </w:rPr>
         <w:drawing>
@@ -12817,6 +12822,7 @@
       </w:r>
       <w:r>
         <w:rPr>
+          <w:noProof/>
           <w:sz w:val="20"/>
         </w:rPr>
         <w:drawing>
@@ -13258,6 +13264,7 @@
       </w:r>
       <w:r>
         <w:rPr>
+          <w:noProof/>
           <w:sz w:val="20"/>
         </w:rPr>
         <w:drawing>
@@ -13699,6 +13706,7 @@
       </w:pPr>
       <w:r>
         <w:rPr>
+          <w:noProof/>
           <w:sz w:val="20"/>
         </w:rPr>
         <w:drawing>
@@ -13836,6 +13844,7 @@
       <w:r>
         <w:rPr>
           <w:b/>
+          <w:noProof/>
           <w:sz w:val="20"/>
         </w:rPr>
         <w:lastRenderedPageBreak/>
@@ -13894,6 +13903,7 @@
       <w:r>
         <w:rPr>
           <w:b/>
+          <w:noProof/>
           <w:sz w:val="20"/>
         </w:rPr>
         <w:drawing>
@@ -13951,6 +13961,7 @@
       <w:r>
         <w:rPr>
           <w:b/>
+          <w:noProof/>
           <w:sz w:val="20"/>
         </w:rPr>
         <w:drawing>
@@ -14323,6 +14334,7 @@
       </w:r>
       <w:r>
         <w:rPr>
+          <w:noProof/>
           <w:sz w:val="20"/>
         </w:rPr>
         <w:drawing>
@@ -14741,6 +14753,7 @@
       </w:pPr>
       <w:r>
         <w:rPr>
+          <w:noProof/>
           <w:sz w:val="20"/>
         </w:rPr>
         <w:drawing>
@@ -14989,6 +15002,7 @@
       </w:r>
       <w:r>
         <w:rPr>
+          <w:noProof/>
           <w:sz w:val="20"/>
         </w:rPr>
         <w:drawing>
@@ -15764,6 +15778,7 @@
       </w:r>
       <w:r>
         <w:rPr>
+          <w:noProof/>
           <w:sz w:val="20"/>
         </w:rPr>
         <w:drawing>
@@ -15866,6 +15881,7 @@
       </w:pPr>
       <w:r>
         <w:rPr>
+          <w:noProof/>
           <w:sz w:val="20"/>
         </w:rPr>
         <w:drawing>
@@ -16549,6 +16565,7 @@
       </w:pPr>
       <w:r>
         <w:rPr>
+          <w:noProof/>
           <w:sz w:val="20"/>
         </w:rPr>
         <w:drawing>
@@ -16738,6 +16755,7 @@
       </w:r>
       <w:r>
         <w:rPr>
+          <w:noProof/>
           <w:sz w:val="20"/>
         </w:rPr>
         <w:drawing>
@@ -16800,6 +16818,7 @@
       </w:r>
       <w:r>
         <w:rPr>
+          <w:noProof/>
           <w:sz w:val="20"/>
         </w:rPr>
         <w:drawing>
@@ -17063,6 +17082,7 @@
       </w:r>
       <w:r>
         <w:rPr>
+          <w:noProof/>
           <w:sz w:val="20"/>
         </w:rPr>
         <w:drawing>
@@ -17362,6 +17382,7 @@
       </w:r>
       <w:r>
         <w:rPr>
+          <w:noProof/>
           <w:sz w:val="20"/>
         </w:rPr>
         <w:drawing>
@@ -17637,6 +17658,7 @@
       </w:r>
       <w:r>
         <w:rPr>
+          <w:noProof/>
           <w:sz w:val="20"/>
         </w:rPr>
         <w:drawing>
@@ -17772,452 +17794,379 @@
           <w:sz w:val="20"/>
         </w:rPr>
       </w:pPr>
-    </w:p>
-    <w:p>
-      <w:pPr>
-        <w:pStyle w:val="BodyText"/>
-        <w:rPr>
-          <w:sz w:val="20"/>
-        </w:rPr>
-      </w:pPr>
-    </w:p>
-    <w:p>
-      <w:pPr>
-        <w:pStyle w:val="BodyText"/>
-        <w:rPr>
-          <w:sz w:val="20"/>
-        </w:rPr>
-      </w:pPr>
-    </w:p>
-    <w:p>
-      <w:pPr>
-        <w:pStyle w:val="BodyText"/>
-        <w:rPr>
-          <w:sz w:val="20"/>
-        </w:rPr>
-      </w:pPr>
-    </w:p>
-    <w:p>
-      <w:pPr>
-        <w:pStyle w:val="BodyText"/>
-        <w:rPr>
-          <w:sz w:val="20"/>
-        </w:rPr>
-      </w:pPr>
-    </w:p>
-    <w:p>
-      <w:pPr>
-        <w:pStyle w:val="BodyText"/>
-        <w:rPr>
-          <w:sz w:val="20"/>
-        </w:rPr>
-      </w:pPr>
-    </w:p>
-    <w:p>
-      <w:pPr>
-        <w:pStyle w:val="BodyText"/>
-        <w:rPr>
-          <w:sz w:val="20"/>
-        </w:rPr>
-      </w:pPr>
-    </w:p>
-    <w:p>
-      <w:pPr>
-        <w:pStyle w:val="BodyText"/>
-        <w:rPr>
-          <w:sz w:val="20"/>
-        </w:rPr>
-      </w:pPr>
-    </w:p>
-    <w:p>
-      <w:pPr>
-        <w:pStyle w:val="BodyText"/>
-        <w:rPr>
-          <w:sz w:val="20"/>
-        </w:rPr>
-      </w:pPr>
-    </w:p>
-    <w:p>
-      <w:pPr>
-        <w:pStyle w:val="BodyText"/>
-        <w:rPr>
-          <w:sz w:val="20"/>
-        </w:rPr>
-      </w:pPr>
-    </w:p>
-    <w:p>
-      <w:pPr>
-        <w:pStyle w:val="BodyText"/>
-        <w:rPr>
-          <w:sz w:val="20"/>
-        </w:rPr>
-      </w:pPr>
-    </w:p>
-    <w:p>
-      <w:pPr>
-        <w:pStyle w:val="BodyText"/>
-        <w:rPr>
-          <w:sz w:val="20"/>
-        </w:rPr>
-      </w:pPr>
-    </w:p>
-    <w:p>
-      <w:pPr>
-        <w:pStyle w:val="BodyText"/>
-        <w:rPr>
-          <w:sz w:val="20"/>
-        </w:rPr>
-      </w:pPr>
-    </w:p>
-    <w:p>
-      <w:pPr>
-        <w:pStyle w:val="BodyText"/>
-        <w:rPr>
-          <w:sz w:val="20"/>
-        </w:rPr>
-      </w:pPr>
-    </w:p>
-    <w:p>
-      <w:pPr>
-        <w:pStyle w:val="BodyText"/>
-        <w:rPr>
-          <w:sz w:val="20"/>
-        </w:rPr>
-      </w:pPr>
-    </w:p>
-    <w:p>
-      <w:pPr>
-        <w:pStyle w:val="BodyText"/>
-        <w:rPr>
-          <w:sz w:val="20"/>
-        </w:rPr>
-      </w:pPr>
-    </w:p>
-    <w:p>
-      <w:pPr>
-        <w:pStyle w:val="BodyText"/>
-        <w:rPr>
-          <w:sz w:val="20"/>
-        </w:rPr>
-      </w:pPr>
-    </w:p>
-    <w:p>
-      <w:pPr>
-        <w:pStyle w:val="BodyText"/>
-        <w:rPr>
-          <w:sz w:val="20"/>
-        </w:rPr>
-      </w:pPr>
-    </w:p>
-    <w:p>
-      <w:pPr>
-        <w:pStyle w:val="BodyText"/>
-        <w:rPr>
-          <w:sz w:val="20"/>
-        </w:rPr>
-      </w:pPr>
-    </w:p>
-    <w:p>
-      <w:pPr>
-        <w:pStyle w:val="BodyText"/>
-        <w:rPr>
-          <w:sz w:val="20"/>
-        </w:rPr>
-      </w:pPr>
-    </w:p>
-    <w:p>
-      <w:pPr>
-        <w:pStyle w:val="BodyText"/>
-        <w:rPr>
-          <w:sz w:val="20"/>
-        </w:rPr>
-      </w:pPr>
-    </w:p>
-    <w:p>
-      <w:pPr>
-        <w:pStyle w:val="BodyText"/>
-        <w:rPr>
-          <w:sz w:val="20"/>
-        </w:rPr>
-      </w:pPr>
-    </w:p>
-    <w:p>
-      <w:pPr>
-        <w:pStyle w:val="BodyText"/>
-        <w:rPr>
-          <w:sz w:val="20"/>
-        </w:rPr>
-      </w:pPr>
-    </w:p>
-    <w:p>
-      <w:pPr>
-        <w:pStyle w:val="BodyText"/>
-        <w:rPr>
-          <w:sz w:val="20"/>
-        </w:rPr>
-      </w:pPr>
-    </w:p>
-    <w:p>
-      <w:pPr>
-        <w:pStyle w:val="BodyText"/>
-        <w:rPr>
-          <w:sz w:val="20"/>
-        </w:rPr>
-      </w:pPr>
-    </w:p>
-    <w:p>
-      <w:pPr>
-        <w:pStyle w:val="BodyText"/>
-        <w:rPr>
-          <w:sz w:val="20"/>
-        </w:rPr>
-      </w:pPr>
-    </w:p>
-    <w:p>
-      <w:pPr>
-        <w:pStyle w:val="BodyText"/>
-        <w:rPr>
-          <w:sz w:val="20"/>
-        </w:rPr>
-      </w:pPr>
-    </w:p>
-    <w:p>
-      <w:pPr>
-        <w:pStyle w:val="BodyText"/>
-        <w:rPr>
-          <w:sz w:val="20"/>
-        </w:rPr>
-      </w:pPr>
-    </w:p>
-    <w:p>
-      <w:pPr>
-        <w:pStyle w:val="BodyText"/>
-        <w:rPr>
-          <w:sz w:val="20"/>
-        </w:rPr>
-      </w:pPr>
-    </w:p>
-    <w:p>
-      <w:pPr>
-        <w:pStyle w:val="BodyText"/>
-        <w:rPr>
-          <w:sz w:val="20"/>
-        </w:rPr>
-      </w:pPr>
-    </w:p>
-    <w:p>
-      <w:pPr>
-        <w:pStyle w:val="BodyText"/>
-        <w:rPr>
-          <w:sz w:val="20"/>
-        </w:rPr>
-      </w:pPr>
-    </w:p>
-    <w:p>
-      <w:pPr>
-        <w:pStyle w:val="BodyText"/>
-        <w:rPr>
-          <w:sz w:val="20"/>
-        </w:rPr>
-      </w:pPr>
-    </w:p>
-    <w:p>
-      <w:pPr>
-        <w:pStyle w:val="BodyText"/>
-        <w:rPr>
-          <w:sz w:val="20"/>
-        </w:rPr>
-      </w:pPr>
-    </w:p>
-    <w:p>
-      <w:pPr>
-        <w:pStyle w:val="BodyText"/>
-        <w:rPr>
-          <w:sz w:val="20"/>
-        </w:rPr>
-      </w:pPr>
-    </w:p>
-    <w:p>
-      <w:pPr>
-        <w:pStyle w:val="BodyText"/>
-        <w:rPr>
-          <w:sz w:val="20"/>
-        </w:rPr>
-      </w:pPr>
-    </w:p>
-    <w:p>
-      <w:pPr>
-        <w:pStyle w:val="BodyText"/>
-        <w:rPr>
-          <w:sz w:val="20"/>
-        </w:rPr>
-      </w:pPr>
-    </w:p>
-    <w:p>
-      <w:pPr>
-        <w:pStyle w:val="BodyText"/>
-        <w:rPr>
-          <w:sz w:val="20"/>
-        </w:rPr>
-      </w:pPr>
-    </w:p>
-    <w:p>
-      <w:pPr>
-        <w:pStyle w:val="BodyText"/>
-        <w:rPr>
-          <w:sz w:val="20"/>
-        </w:rPr>
-      </w:pPr>
-    </w:p>
-    <w:p>
-      <w:pPr>
-        <w:pStyle w:val="BodyText"/>
-        <w:rPr>
-          <w:sz w:val="20"/>
-        </w:rPr>
-      </w:pPr>
-    </w:p>
-    <w:p>
-      <w:pPr>
-        <w:pStyle w:val="BodyText"/>
-        <w:rPr>
-          <w:sz w:val="20"/>
-        </w:rPr>
-      </w:pPr>
-    </w:p>
-    <w:p>
-      <w:pPr>
-        <w:pStyle w:val="BodyText"/>
-        <w:rPr>
-          <w:sz w:val="20"/>
-        </w:rPr>
-      </w:pPr>
-    </w:p>
-    <w:p>
-      <w:pPr>
-        <w:pStyle w:val="BodyText"/>
-        <w:rPr>
-          <w:sz w:val="20"/>
-        </w:rPr>
-      </w:pPr>
-    </w:p>
-    <w:p>
-      <w:pPr>
-        <w:pStyle w:val="BodyText"/>
-        <w:rPr>
-          <w:sz w:val="20"/>
-        </w:rPr>
-      </w:pPr>
-    </w:p>
-    <w:p>
-      <w:pPr>
-        <w:pStyle w:val="BodyText"/>
-        <w:rPr>
-          <w:sz w:val="20"/>
-        </w:rPr>
-      </w:pPr>
-    </w:p>
-    <w:p>
-      <w:pPr>
-        <w:pStyle w:val="BodyText"/>
-        <w:rPr>
-          <w:sz w:val="20"/>
-        </w:rPr>
-      </w:pPr>
-    </w:p>
-    <w:p>
-      <w:pPr>
-        <w:pStyle w:val="BodyText"/>
-        <w:rPr>
-          <w:sz w:val="20"/>
-        </w:rPr>
-      </w:pPr>
-    </w:p>
-    <w:p>
-      <w:pPr>
-        <w:pStyle w:val="BodyText"/>
-        <w:rPr>
-          <w:sz w:val="20"/>
-        </w:rPr>
-      </w:pPr>
-    </w:p>
-    <w:p>
-      <w:pPr>
-        <w:pStyle w:val="BodyText"/>
-        <w:rPr>
-          <w:sz w:val="20"/>
-        </w:rPr>
-      </w:pPr>
-    </w:p>
-    <w:p>
-      <w:pPr>
-        <w:pStyle w:val="BodyText"/>
-        <w:rPr>
-          <w:sz w:val="20"/>
-        </w:rPr>
-      </w:pPr>
-    </w:p>
-    <w:p>
-      <w:pPr>
-        <w:pStyle w:val="BodyText"/>
-        <w:rPr>
-          <w:sz w:val="20"/>
-        </w:rPr>
-      </w:pPr>
-    </w:p>
-    <w:p>
-      <w:pPr>
-        <w:pStyle w:val="BodyText"/>
-        <w:rPr>
-          <w:sz w:val="20"/>
-        </w:rPr>
-      </w:pPr>
-    </w:p>
-    <w:p>
-      <w:pPr>
-        <w:pStyle w:val="BodyText"/>
-        <w:rPr>
-          <w:sz w:val="20"/>
-        </w:rPr>
-      </w:pPr>
-    </w:p>
-    <w:p>
-      <w:pPr>
-        <w:pStyle w:val="BodyText"/>
-        <w:rPr>
-          <w:sz w:val="20"/>
-        </w:rPr>
-      </w:pPr>
-    </w:p>
-    <w:p>
-      <w:pPr>
-        <w:pStyle w:val="BodyText"/>
-        <w:spacing w:before="8"/>
-        <w:rPr>
-          <w:sz w:val="18"/>
-        </w:rPr>
-      </w:pPr>
-    </w:p>
-    <w:p>
-      <w:pPr>
-        <w:sectPr>
-          <w:pgSz w:w="12240" w:h="15840"/>
-          <w:pgMar w:top="1140" w:right="1320" w:bottom="280" w:left="1320" w:header="720" w:footer="720" w:gutter="0"/>
-          <w:pgBorders w:offsetFrom="page">
-            <w:top w:val="thinThickThinSmallGap" w:sz="24" w:space="24" w:color="auto"/>
-            <w:left w:val="thinThickThinSmallGap" w:sz="24" w:space="24" w:color="auto"/>
-            <w:bottom w:val="thinThickThinSmallGap" w:sz="24" w:space="24" w:color="auto"/>
-            <w:right w:val="thinThickThinSmallGap" w:sz="24" w:space="24" w:color="auto"/>
-          </w:pgBorders>
-          <w:cols w:space="720"/>
-        </w:sectPr>
-      </w:pPr>
-    </w:p>
-    <w:p>
-      <w:pPr>
-        <w:pStyle w:val="BodyText"/>
-        <w:rPr>
-          <w:b/>
+      <w:r>
+        <w:rPr>
+          <w:sz w:val="20"/>
+        </w:rPr>
+        <w:drawing>
+          <wp:inline distT="0" distB="0" distL="0" distR="0" wp14:anchorId="36EEA946" wp14:editId="7A27E4BD">
+            <wp:extent cx="6202168" cy="2301240"/>
+            <wp:effectExtent l="0" t="0" r="8255" b="3810"/>
+            <wp:docPr id="15" name="Picture 15"/>
+            <wp:cNvGraphicFramePr>
+              <a:graphicFrameLocks xmlns:a="http://schemas.openxmlformats.org/drawingml/2006/main" noChangeAspect="1"/>
+            </wp:cNvGraphicFramePr>
+            <a:graphic xmlns:a="http://schemas.openxmlformats.org/drawingml/2006/main">
+              <a:graphicData uri="http://schemas.openxmlformats.org/drawingml/2006/picture">
+                <pic:pic xmlns:pic="http://schemas.openxmlformats.org/drawingml/2006/picture">
+                  <pic:nvPicPr>
+                    <pic:cNvPr id="1" name=""/>
+                    <pic:cNvPicPr/>
+                  </pic:nvPicPr>
+                  <pic:blipFill>
+                    <a:blip r:embed="rId32"/>
+                    <a:stretch>
+                      <a:fillRect/>
+                    </a:stretch>
+                  </pic:blipFill>
+                  <pic:spPr>
+                    <a:xfrm>
+                      <a:off x="0" y="0"/>
+                      <a:ext cx="6224067" cy="2309366"/>
+                    </a:xfrm>
+                    <a:prstGeom prst="rect">
+                      <a:avLst/>
+                    </a:prstGeom>
+                  </pic:spPr>
+                </pic:pic>
+              </a:graphicData>
+            </a:graphic>
+          </wp:inline>
+        </w:drawing>
+      </w:r>
+    </w:p>
+    <w:p>
+      <w:pPr>
+        <w:pStyle w:val="BodyText"/>
+        <w:rPr>
+          <w:sz w:val="20"/>
+        </w:rPr>
+      </w:pPr>
+    </w:p>
+    <w:p>
+      <w:pPr>
+        <w:pStyle w:val="BodyText"/>
+        <w:rPr>
+          <w:sz w:val="20"/>
+        </w:rPr>
+      </w:pPr>
+    </w:p>
+    <w:p>
+      <w:pPr>
+        <w:pStyle w:val="BodyText"/>
+        <w:rPr>
+          <w:sz w:val="20"/>
+        </w:rPr>
+      </w:pPr>
+    </w:p>
+    <w:p>
+      <w:pPr>
+        <w:pStyle w:val="BodyText"/>
+        <w:rPr>
+          <w:sz w:val="20"/>
+        </w:rPr>
+      </w:pPr>
+    </w:p>
+    <w:p>
+      <w:pPr>
+        <w:pStyle w:val="BodyText"/>
+        <w:rPr>
+          <w:sz w:val="20"/>
+        </w:rPr>
+      </w:pPr>
+    </w:p>
+    <w:p>
+      <w:pPr>
+        <w:pStyle w:val="BodyText"/>
+        <w:rPr>
+          <w:sz w:val="20"/>
+        </w:rPr>
+      </w:pPr>
+    </w:p>
+    <w:p>
+      <w:pPr>
+        <w:pStyle w:val="BodyText"/>
+        <w:rPr>
+          <w:sz w:val="20"/>
+        </w:rPr>
+      </w:pPr>
+    </w:p>
+    <w:p>
+      <w:pPr>
+        <w:pStyle w:val="BodyText"/>
+        <w:rPr>
+          <w:sz w:val="20"/>
+        </w:rPr>
+      </w:pPr>
+    </w:p>
+    <w:p>
+      <w:pPr>
+        <w:pStyle w:val="BodyText"/>
+        <w:rPr>
+          <w:sz w:val="20"/>
+        </w:rPr>
+      </w:pPr>
+    </w:p>
+    <w:p>
+      <w:pPr>
+        <w:pStyle w:val="BodyText"/>
+        <w:rPr>
+          <w:sz w:val="20"/>
+        </w:rPr>
+      </w:pPr>
+    </w:p>
+    <w:p>
+      <w:pPr>
+        <w:pStyle w:val="BodyText"/>
+        <w:rPr>
+          <w:sz w:val="20"/>
+        </w:rPr>
+      </w:pPr>
+    </w:p>
+    <w:p>
+      <w:pPr>
+        <w:pStyle w:val="BodyText"/>
+        <w:rPr>
+          <w:sz w:val="20"/>
+        </w:rPr>
+      </w:pPr>
+    </w:p>
+    <w:p>
+      <w:pPr>
+        <w:pStyle w:val="BodyText"/>
+        <w:rPr>
+          <w:sz w:val="20"/>
+        </w:rPr>
+      </w:pPr>
+    </w:p>
+    <w:p>
+      <w:pPr>
+        <w:pStyle w:val="BodyText"/>
+        <w:rPr>
+          <w:sz w:val="20"/>
+        </w:rPr>
+      </w:pPr>
+    </w:p>
+    <w:p>
+      <w:pPr>
+        <w:pStyle w:val="BodyText"/>
+        <w:rPr>
+          <w:sz w:val="20"/>
+        </w:rPr>
+      </w:pPr>
+    </w:p>
+    <w:p>
+      <w:pPr>
+        <w:pStyle w:val="BodyText"/>
+        <w:rPr>
+          <w:sz w:val="20"/>
+        </w:rPr>
+      </w:pPr>
+    </w:p>
+    <w:p>
+      <w:pPr>
+        <w:pStyle w:val="BodyText"/>
+        <w:rPr>
+          <w:sz w:val="20"/>
+        </w:rPr>
+      </w:pPr>
+    </w:p>
+    <w:p>
+      <w:pPr>
+        <w:pStyle w:val="BodyText"/>
+        <w:rPr>
+          <w:sz w:val="20"/>
+        </w:rPr>
+      </w:pPr>
+    </w:p>
+    <w:p>
+      <w:pPr>
+        <w:pStyle w:val="BodyText"/>
+        <w:rPr>
+          <w:sz w:val="20"/>
+        </w:rPr>
+      </w:pPr>
+    </w:p>
+    <w:p>
+      <w:pPr>
+        <w:pStyle w:val="BodyText"/>
+        <w:rPr>
+          <w:sz w:val="20"/>
+        </w:rPr>
+      </w:pPr>
+    </w:p>
+    <w:p>
+      <w:pPr>
+        <w:pStyle w:val="BodyText"/>
+        <w:rPr>
+          <w:sz w:val="20"/>
+        </w:rPr>
+      </w:pPr>
+    </w:p>
+    <w:p>
+      <w:pPr>
+        <w:pStyle w:val="BodyText"/>
+        <w:rPr>
+          <w:sz w:val="20"/>
+        </w:rPr>
+      </w:pPr>
+    </w:p>
+    <w:p>
+      <w:pPr>
+        <w:pStyle w:val="BodyText"/>
+        <w:rPr>
+          <w:sz w:val="20"/>
+        </w:rPr>
+      </w:pPr>
+    </w:p>
+    <w:p>
+      <w:pPr>
+        <w:pStyle w:val="BodyText"/>
+        <w:rPr>
+          <w:sz w:val="20"/>
+        </w:rPr>
+      </w:pPr>
+    </w:p>
+    <w:p>
+      <w:pPr>
+        <w:pStyle w:val="BodyText"/>
+        <w:rPr>
+          <w:sz w:val="20"/>
+        </w:rPr>
+      </w:pPr>
+    </w:p>
+    <w:p>
+      <w:pPr>
+        <w:pStyle w:val="BodyText"/>
+        <w:rPr>
+          <w:sz w:val="20"/>
+        </w:rPr>
+      </w:pPr>
+    </w:p>
+    <w:p>
+      <w:pPr>
+        <w:pStyle w:val="BodyText"/>
+        <w:rPr>
+          <w:sz w:val="20"/>
+        </w:rPr>
+      </w:pPr>
+    </w:p>
+    <w:p>
+      <w:pPr>
+        <w:pStyle w:val="BodyText"/>
+        <w:rPr>
+          <w:sz w:val="20"/>
+        </w:rPr>
+      </w:pPr>
+    </w:p>
+    <w:p>
+      <w:pPr>
+        <w:pStyle w:val="BodyText"/>
+        <w:rPr>
+          <w:sz w:val="20"/>
+        </w:rPr>
+      </w:pPr>
+    </w:p>
+    <w:p>
+      <w:pPr>
+        <w:pStyle w:val="BodyText"/>
+        <w:rPr>
+          <w:sz w:val="20"/>
+        </w:rPr>
+      </w:pPr>
+    </w:p>
+    <w:p>
+      <w:pPr>
+        <w:pStyle w:val="BodyText"/>
+        <w:rPr>
+          <w:sz w:val="20"/>
+        </w:rPr>
+      </w:pPr>
+    </w:p>
+    <w:p>
+      <w:pPr>
+        <w:pStyle w:val="BodyText"/>
+        <w:rPr>
+          <w:sz w:val="20"/>
+        </w:rPr>
+      </w:pPr>
+    </w:p>
+    <w:p>
+      <w:pPr>
+        <w:pStyle w:val="BodyText"/>
+        <w:rPr>
+          <w:sz w:val="20"/>
+        </w:rPr>
+      </w:pPr>
+    </w:p>
+    <w:p>
+      <w:pPr>
+        <w:pStyle w:val="BodyText"/>
+        <w:rPr>
+          <w:sz w:val="20"/>
+        </w:rPr>
+      </w:pPr>
+    </w:p>
+    <w:p>
+      <w:pPr>
+        <w:pStyle w:val="BodyText"/>
+        <w:rPr>
+          <w:sz w:val="20"/>
+        </w:rPr>
+      </w:pPr>
+    </w:p>
+    <w:p>
+      <w:pPr>
+        <w:pStyle w:val="BodyText"/>
+        <w:rPr>
+          <w:sz w:val="20"/>
+        </w:rPr>
+      </w:pPr>
+    </w:p>
+    <w:p>
+      <w:pPr>
+        <w:pStyle w:val="BodyText"/>
+        <w:rPr>
+          <w:sz w:val="20"/>
+        </w:rPr>
+      </w:pPr>
+    </w:p>
+    <w:p>
+      <w:pPr>
+        <w:pStyle w:val="BodyText"/>
+        <w:rPr>
+          <w:sz w:val="20"/>
+        </w:rPr>
+      </w:pPr>
+    </w:p>
+    <w:p>
+      <w:pPr>
+        <w:pStyle w:val="BodyText"/>
+        <w:rPr>
+          <w:sz w:val="20"/>
+        </w:rPr>
+      </w:pPr>
+    </w:p>
+    <w:p>
+      <w:pPr>
+        <w:pStyle w:val="BodyText"/>
+        <w:rPr>
+          <w:sz w:val="20"/>
+        </w:rPr>
+      </w:pPr>
+    </w:p>
+    <w:p>
+      <w:pPr>
+        <w:pStyle w:val="BodyText"/>
+        <w:rPr>
+          <w:sz w:val="20"/>
+        </w:rPr>
+      </w:pPr>
+    </w:p>
+    <w:p>
+      <w:pPr>
+        <w:pStyle w:val="BodyText"/>
+        <w:rPr>
           <w:sz w:val="20"/>
         </w:rPr>
       </w:pPr>
@@ -18238,6 +18187,7 @@
           <w:bCs/>
           <w:sz w:val="40"/>
         </w:rPr>
+        <w:lastRenderedPageBreak/>
         <w:t>Chapter-4</w:t>
       </w:r>
       <w:r>
@@ -18298,7 +18248,7 @@
                     </pic:cNvPicPr>
                   </pic:nvPicPr>
                   <pic:blipFill>
-                    <a:blip r:embed="rId32">
+                    <a:blip r:embed="rId33">
                       <a:extLst>
                         <a:ext uri="{28A0092B-C50C-407E-A947-70E740481C1C}">
                           <a14:useLocalDpi xmlns:a14="http://schemas.microsoft.com/office/drawing/2010/main" val="0"/>
@@ -21202,7 +21152,7 @@
         </w:rPr>
         <w:t>n</w:t>
       </w:r>
-      <w:hyperlink r:id="rId33">
+      <w:hyperlink r:id="rId34">
         <w:r>
           <w:rPr>
             <w:color w:val="0000FF"/>
@@ -21246,7 +21196,7 @@
         </w:rPr>
         <w:t>b</w:t>
       </w:r>
-      <w:hyperlink r:id="rId34">
+      <w:hyperlink r:id="rId35">
         <w:r>
           <w:rPr>
             <w:color w:val="0000FF"/>
@@ -21922,7 +21872,7 @@
         </w:rPr>
         <w:t>[1].</w:t>
       </w:r>
-      <w:hyperlink r:id="rId35">
+      <w:hyperlink r:id="rId36">
         <w:r>
           <w:rPr>
             <w:rFonts w:ascii="Calibri"/>
@@ -21945,7 +21895,7 @@
         </w:rPr>
         <w:t xml:space="preserve">[2]. </w:t>
       </w:r>
-      <w:hyperlink r:id="rId36">
+      <w:hyperlink r:id="rId37">
         <w:r>
           <w:rPr>
             <w:rFonts w:ascii="Calibri"/>
@@ -21979,7 +21929,7 @@
           <w:rFonts w:ascii="Calibri"/>
         </w:rPr>
       </w:pPr>
-      <w:hyperlink r:id="rId37">
+      <w:hyperlink r:id="rId38">
         <w:r>
           <w:rPr>
             <w:rFonts w:ascii="Calibri"/>
@@ -21996,7 +21946,7 @@
         </w:rPr>
         <w:t xml:space="preserve"> </w:t>
       </w:r>
-      <w:hyperlink r:id="rId38">
+      <w:hyperlink r:id="rId39">
         <w:r>
           <w:rPr>
             <w:rFonts w:ascii="Calibri"/>
@@ -22108,7 +22058,7 @@
           </mc:Fallback>
         </mc:AlternateContent>
       </w:r>
-      <w:hyperlink r:id="rId39">
+      <w:hyperlink r:id="rId40">
         <w:r>
           <w:rPr>
             <w:rFonts w:ascii="Calibri"/>
@@ -22143,7 +22093,7 @@
           <w:rFonts w:ascii="Calibri" w:hAnsi="Calibri"/>
         </w:rPr>
       </w:pPr>
-      <w:hyperlink r:id="rId40" w:anchor="%3A%7E%3Atext%3DConclusion%2Cintelligence%20are%20dramatically%20changing%20businesses.%26text%3DChatbots%20can%20reach%20out%20to%2Ctool%20in%20the%20near%20future">
+      <w:hyperlink r:id="rId41" w:anchor="%3A%7E%3Atext%3DConclusion%2Cintelligence%20are%20dramatically%20changing%20businesses.%26text%3DChatbots%20can%20reach%20out%20to%2Ctool%20in%20the%20near%20future">
         <w:r>
           <w:rPr>
             <w:rFonts w:ascii="Calibri" w:hAnsi="Calibri"/>
@@ -22162,7 +22112,7 @@
         </w:rPr>
         <w:t xml:space="preserve"> </w:t>
       </w:r>
-      <w:hyperlink r:id="rId41" w:anchor="%3A%7E%3Atext%3DConclusion%2Cintelligence%20are%20dramatically%20changing%20businesses.%26text%3DChatbots%20can%20reach%20out%20to%2Ctool%20in%20the%20near%20future">
+      <w:hyperlink r:id="rId42" w:anchor="%3A%7E%3Atext%3DConclusion%2Cintelligence%20are%20dramatically%20changing%20businesses.%26text%3DChatbots%20can%20reach%20out%20to%2Ctool%20in%20the%20near%20future">
         <w:r>
           <w:rPr>
             <w:rFonts w:ascii="Calibri" w:hAnsi="Calibri"/>
@@ -22189,7 +22139,7 @@
         </w:rPr>
         <w:t xml:space="preserve"> </w:t>
       </w:r>
-      <w:hyperlink r:id="rId42" w:anchor="%3A%7E%3Atext%3DConclusion%2Cintelligence%20are%20dramatically%20changing%20businesses.%26text%3DChatbots%20can%20reach%20out%20to%2Ctool%20in%20the%20near%20future">
+      <w:hyperlink r:id="rId43" w:anchor="%3A%7E%3Atext%3DConclusion%2Cintelligence%20are%20dramatically%20changing%20businesses.%26text%3DChatbots%20can%20reach%20out%20to%2Ctool%20in%20the%20near%20future">
         <w:r>
           <w:rPr>
             <w:rFonts w:ascii="Calibri" w:hAnsi="Calibri"/>
@@ -22223,7 +22173,7 @@
           <w:rFonts w:ascii="Calibri" w:hAnsi="Calibri"/>
         </w:rPr>
       </w:pPr>
-      <w:hyperlink r:id="rId43">
+      <w:hyperlink r:id="rId44">
         <w:r>
           <w:rPr>
             <w:rFonts w:ascii="Calibri" w:hAnsi="Calibri"/>
@@ -22242,7 +22192,7 @@
           <w:rFonts w:ascii="Calibri" w:hAnsi="Calibri"/>
         </w:rPr>
       </w:pPr>
-      <w:hyperlink r:id="rId44">
+      <w:hyperlink r:id="rId45">
         <w:r>
           <w:rPr>
             <w:rFonts w:ascii="Calibri" w:hAnsi="Calibri"/>
@@ -22274,7 +22224,7 @@
           <w:rFonts w:ascii="Calibri"/>
         </w:rPr>
       </w:pPr>
-      <w:hyperlink r:id="rId45">
+      <w:hyperlink r:id="rId46">
         <w:r>
           <w:rPr>
             <w:rFonts w:ascii="Calibri"/>
@@ -22346,7 +22296,7 @@
           <w:rFonts w:ascii="Calibri"/>
         </w:rPr>
       </w:pPr>
-      <w:hyperlink r:id="rId46">
+      <w:hyperlink r:id="rId47">
         <w:r>
           <w:rPr>
             <w:rFonts w:ascii="Calibri"/>
@@ -22360,15 +22310,6 @@
     <w:p>
       <w:pPr>
         <w:pStyle w:val="BodyText"/>
-        <w:rPr>
-          <w:rFonts w:ascii="Calibri"/>
-          <w:sz w:val="22"/>
-        </w:rPr>
-      </w:pPr>
-    </w:p>
-    <w:p>
-      <w:pPr>
-        <w:pStyle w:val="BodyText"/>
         <w:spacing w:before="5"/>
         <w:rPr>
           <w:rFonts w:ascii="Calibri"/>
@@ -22397,12 +22338,20 @@
         <w:spacing w:before="174"/>
         <w:ind w:left="119"/>
         <w:rPr>
-          <w:rFonts w:ascii="Calibri"/>
-        </w:rPr>
-      </w:pPr>
-      <w:r>
-        <w:rPr>
-          <w:rFonts w:ascii="Calibri"/>
+          <w:rFonts w:ascii="Arial" w:hAnsi="Arial" w:cs="Arial"/>
+          <w:b/>
+          <w:bCs/>
+          <w:sz w:val="28"/>
+          <w:szCs w:val="28"/>
+        </w:rPr>
+      </w:pPr>
+      <w:r>
+        <w:rPr>
+          <w:rFonts w:ascii="Arial" w:hAnsi="Arial" w:cs="Arial"/>
+          <w:b/>
+          <w:bCs/>
+          <w:sz w:val="28"/>
+          <w:szCs w:val="28"/>
         </w:rPr>
         <w:t>For source code visit:-</w:t>
       </w:r>
@@ -22415,7 +22364,7 @@
           <w:sz w:val="22"/>
         </w:rPr>
       </w:pPr>
-      <w:hyperlink r:id="rId47" w:history="1">
+      <w:hyperlink r:id="rId48" w:history="1">
         <w:r>
           <w:rPr>
             <w:rStyle w:val="Hyperlink"/>
@@ -22432,6 +22381,51 @@
           <w:sz w:val="22"/>
         </w:rPr>
       </w:pPr>
+    </w:p>
+    <w:p>
+      <w:pPr>
+        <w:pStyle w:val="BodyText"/>
+        <w:rPr>
+          <w:b/>
+          <w:bCs/>
+          <w:sz w:val="28"/>
+          <w:szCs w:val="28"/>
+        </w:rPr>
+      </w:pPr>
+      <w:r>
+        <w:rPr>
+          <w:b/>
+          <w:bCs/>
+          <w:sz w:val="28"/>
+          <w:szCs w:val="28"/>
+        </w:rPr>
+        <w:t>Chatbot Link-</w:t>
+      </w:r>
+    </w:p>
+    <w:p>
+      <w:pPr>
+        <w:pStyle w:val="BodyText"/>
+        <w:rPr>
+          <w:b/>
+          <w:bCs/>
+          <w:sz w:val="28"/>
+          <w:szCs w:val="28"/>
+        </w:rPr>
+      </w:pPr>
+      <w:hyperlink r:id="rId49" w:tgtFrame="_blank" w:history="1">
+        <w:r>
+          <w:rPr>
+            <w:rStyle w:val="Hyperlink"/>
+            <w:color w:val="0F62FE"/>
+            <w:spacing w:val="2"/>
+            <w:sz w:val="21"/>
+            <w:szCs w:val="21"/>
+            <w:bdr w:val="none" w:sz="0" w:space="0" w:color="auto" w:frame="1"/>
+            <w:shd w:val="clear" w:color="auto" w:fill="FFFFFF"/>
+          </w:rPr>
+          <w:t>https://web-chat.global.assistant.watson.cloud.ibm.com/preview.html?region=eu-gb&amp;integrationID=a91919e6-4324-4d2e-8c4a-99091cffd3e3&amp;serviceInstanceID=bd2c419e-faef-4627-9b88-f0775041bc27</w:t>
+        </w:r>
+      </w:hyperlink>
     </w:p>
     <w:sectPr>
       <w:pgSz w:w="11906" w:h="16838"/>

</xml_diff>